<commit_message>
Set assymetric reward function
</commit_message>
<xml_diff>
--- a/docs-srcs/writeup.docx
+++ b/docs-srcs/writeup.docx
@@ -66,31 +66,37 @@
         <w:t xml:space="preserve">target </w:t>
       </w:r>
       <w:r>
-        <w:t>object, it receives +1 reward and the episode ends. In the gripper base scenario, the episode ends and the reward</w:t>
-      </w:r>
-      <w:r>
-        <w:t xml:space="preserve"> is received</w:t>
-      </w:r>
-      <w:r>
-        <w:t xml:space="preserve"> </w:t>
-      </w:r>
-      <w:r>
-        <w:t xml:space="preserve">only </w:t>
-      </w:r>
-      <w:r>
-        <w:t xml:space="preserve">if </w:t>
-      </w:r>
-      <w:r>
-        <w:t>the robot</w:t>
-      </w:r>
-      <w:r>
-        <w:t xml:space="preserve"> touches the object with its gripper base</w:t>
-      </w:r>
-      <w:r>
-        <w:t xml:space="preserve"> part</w:t>
+        <w:t>object, it receives +1</w:t>
+      </w:r>
+      <w:r>
+        <w:t>0</w:t>
       </w:r>
       <w:bookmarkStart w:id="0" w:name="_GoBack"/>
       <w:bookmarkEnd w:id="0"/>
+      <w:r>
+        <w:t xml:space="preserve"> reward and the episode ends. In the gripper base scenario, the episode ends and the reward</w:t>
+      </w:r>
+      <w:r>
+        <w:t xml:space="preserve"> is received</w:t>
+      </w:r>
+      <w:r>
+        <w:t xml:space="preserve"> </w:t>
+      </w:r>
+      <w:r>
+        <w:t xml:space="preserve">only </w:t>
+      </w:r>
+      <w:r>
+        <w:t xml:space="preserve">if </w:t>
+      </w:r>
+      <w:r>
+        <w:t>the robot</w:t>
+      </w:r>
+      <w:r>
+        <w:t xml:space="preserve"> touches the object with its gripper base</w:t>
+      </w:r>
+      <w:r>
+        <w:t xml:space="preserve"> part</w:t>
+      </w:r>
       <w:r>
         <w:t>.</w:t>
       </w:r>
@@ -201,19 +207,7 @@
     <w:p/>
     <w:p>
       <w:r>
-        <w:t xml:space="preserve">The robot reaches over 90% accuracy for </w:t>
-      </w:r>
-      <w:r>
-        <w:t xml:space="preserve">the </w:t>
-      </w:r>
-      <w:r>
-        <w:t>arm</w:t>
-      </w:r>
-      <w:r>
-        <w:t xml:space="preserve"> touching the object task</w:t>
-      </w:r>
-      <w:r>
-        <w:t xml:space="preserve"> in about 2000 iterations, as shown in the pictures below:</w:t>
+        <w:t>The robot reaches over 90% accuracy for the arm touching the object task in about 2000 iterations, as shown in the pictures below:</w:t>
       </w:r>
     </w:p>
     <w:p/>
@@ -3186,7 +3180,7 @@
 </file>
 
 <file path=customXml/itemProps1.xml><?xml version="1.0" encoding="utf-8"?>
-<ds:datastoreItem xmlns:ds="http://schemas.openxmlformats.org/officeDocument/2006/customXml" ds:itemID="{CC347C10-4EA7-E94D-850A-D051F2B4076B}">
+<ds:datastoreItem xmlns:ds="http://schemas.openxmlformats.org/officeDocument/2006/customXml" ds:itemID="{8585BCCB-125A-9E47-9F0B-1F411A75A33D}">
   <ds:schemaRefs>
     <ds:schemaRef ds:uri="http://schemas.openxmlformats.org/officeDocument/2006/bibliography"/>
   </ds:schemaRefs>

</xml_diff>

<commit_message>
Rollback to 1.0 reward and decrease intermediate reward
</commit_message>
<xml_diff>
--- a/docs-srcs/writeup.docx
+++ b/docs-srcs/writeup.docx
@@ -66,15 +66,7 @@
         <w:t xml:space="preserve">target </w:t>
       </w:r>
       <w:r>
-        <w:t>object, it receives +1</w:t>
-      </w:r>
-      <w:r>
-        <w:t>0</w:t>
-      </w:r>
-      <w:bookmarkStart w:id="0" w:name="_GoBack"/>
-      <w:bookmarkEnd w:id="0"/>
-      <w:r>
-        <w:t xml:space="preserve"> reward and the episode ends. In the gripper base scenario, the episode ends and the reward</w:t>
+        <w:t>object, it receives +1 reward and the episode ends. In the gripper base scenario, the episode ends and the reward</w:t>
       </w:r>
       <w:r>
         <w:t xml:space="preserve"> is received</w:t>
@@ -116,7 +108,15 @@
         <w:t xml:space="preserve">continuously </w:t>
       </w:r>
       <w:r>
-        <w:t>receives a small reward dependently on the distance change between the object and the gripper. The distance change is averaged with its previous value in order to filter out noise or decrease latency artifacts</w:t>
+        <w:t xml:space="preserve">receives a </w:t>
+      </w:r>
+      <w:r>
+        <w:t xml:space="preserve">very </w:t>
+      </w:r>
+      <w:bookmarkStart w:id="0" w:name="_GoBack"/>
+      <w:bookmarkEnd w:id="0"/>
+      <w:r>
+        <w:t>small reward dependently on the distance change between the object and the gripper. The distance change is averaged with its previous value in order to filter out noise or decrease latency artifacts</w:t>
       </w:r>
       <w:r>
         <w:t xml:space="preserve"> of the observation-&gt;control pipeline</w:t>
@@ -3180,7 +3180,7 @@
 </file>
 
 <file path=customXml/itemProps1.xml><?xml version="1.0" encoding="utf-8"?>
-<ds:datastoreItem xmlns:ds="http://schemas.openxmlformats.org/officeDocument/2006/customXml" ds:itemID="{8585BCCB-125A-9E47-9F0B-1F411A75A33D}">
+<ds:datastoreItem xmlns:ds="http://schemas.openxmlformats.org/officeDocument/2006/customXml" ds:itemID="{46131B10-9B70-574C-AC78-F0A83D0EE714}">
   <ds:schemaRefs>
     <ds:schemaRef ds:uri="http://schemas.openxmlformats.org/officeDocument/2006/bibliography"/>
   </ds:schemaRefs>

</xml_diff>

<commit_message>
Update 80% gripper base screenshots
</commit_message>
<xml_diff>
--- a/docs-srcs/writeup.docx
+++ b/docs-srcs/writeup.docx
@@ -123,12 +123,7 @@
     <w:p/>
     <w:p>
       <w:r>
-        <w:t>The distance change reward is scaled by exp(-distGoal) to increase the importance of correct</w:t>
-      </w:r>
-      <w:bookmarkStart w:id="0" w:name="_GoBack"/>
-      <w:bookmarkEnd w:id="0"/>
-      <w:r>
-        <w:t xml:space="preserve"> motions that occur near the target object.</w:t>
+        <w:t>The distance change reward is scaled by exp(-distGoal) to increase the importance of correct motions that occur near the target object.</w:t>
       </w:r>
     </w:p>
     <w:p/>
@@ -221,6 +216,8 @@
       <w:r>
         <w:t>Results</w:t>
       </w:r>
+      <w:bookmarkStart w:id="0" w:name="_GoBack"/>
+      <w:bookmarkEnd w:id="0"/>
     </w:p>
     <w:p/>
     <w:p>
@@ -241,9 +238,9 @@
           <w:noProof/>
         </w:rPr>
         <w:drawing>
-          <wp:inline distT="0" distB="0" distL="0" distR="0" wp14:anchorId="167D8F30" wp14:editId="767B9E96">
-            <wp:extent cx="6920230" cy="4911725"/>
-            <wp:effectExtent l="0" t="0" r="0" b="0"/>
+          <wp:inline distT="0" distB="0" distL="0" distR="0" wp14:anchorId="167D8F30" wp14:editId="6F852D08">
+            <wp:extent cx="6857827" cy="4867434"/>
+            <wp:effectExtent l="0" t="0" r="635" b="9525"/>
             <wp:docPr id="1" name="Изображение 1" descr="Macintosh HD:Users:dmitrygavrilenko:MacProgramming:Udacity:nd209:Term2:RoboND-DeepRL-Project:docs-srcs:touch_0.9.png"/>
             <wp:cNvGraphicFramePr>
               <a:graphicFrameLocks xmlns:a="http://schemas.openxmlformats.org/drawingml/2006/main" noChangeAspect="1"/>
@@ -273,7 +270,7 @@
                   <pic:spPr bwMode="auto">
                     <a:xfrm>
                       <a:off x="0" y="0"/>
-                      <a:ext cx="6920230" cy="4911725"/>
+                      <a:ext cx="6858889" cy="4868187"/>
                     </a:xfrm>
                     <a:prstGeom prst="rect">
                       <a:avLst/>
@@ -293,16 +290,25 @@
     <w:p/>
     <w:p>
       <w:r>
-        <w:t>The robot reaches over 8</w:t>
-      </w:r>
-      <w:r>
-        <w:t>1.89</w:t>
+        <w:t xml:space="preserve">The robot reaches over </w:t>
+      </w:r>
+      <w:r>
+        <w:t>80</w:t>
       </w:r>
       <w:r>
         <w:t>% accuracy for the gripper base</w:t>
       </w:r>
       <w:r>
-        <w:t xml:space="preserve"> touching the object task in about 8000 iterations, as shown in the pictures below. Later, it starts decreasing its accuracy. Maybe, this problem is caused by over-fitting.</w:t>
+        <w:t xml:space="preserve"> touching the object task in about </w:t>
+      </w:r>
+      <w:r>
+        <w:t>117</w:t>
+      </w:r>
+      <w:r>
+        <w:t xml:space="preserve"> iterations, as shown in the picture below</w:t>
+      </w:r>
+      <w:r>
+        <w:t>.</w:t>
       </w:r>
     </w:p>
     <w:p/>
@@ -311,15 +317,18 @@
       <w:pPr>
         <w:jc w:val="center"/>
       </w:pPr>
+    </w:p>
+    <w:p/>
+    <w:p>
       <w:r>
         <w:rPr>
           <w:noProof/>
         </w:rPr>
         <w:drawing>
-          <wp:inline distT="0" distB="0" distL="0" distR="0" wp14:anchorId="1BE55EB4" wp14:editId="29B34C53">
-            <wp:extent cx="5911716" cy="3411335"/>
-            <wp:effectExtent l="0" t="0" r="6985" b="0"/>
-            <wp:docPr id="7" name="Изображение 7" descr="Macintosh HD:Users:dmitrygavrilenko:MacProgramming:Udacity:nd209:Term2:RoboND-DeepRL-Project:docs-srcs:touch_screenshot.png"/>
+          <wp:inline distT="0" distB="0" distL="0" distR="0" wp14:anchorId="19AADDEA" wp14:editId="36E0068D">
+            <wp:extent cx="6857827" cy="4867434"/>
+            <wp:effectExtent l="0" t="0" r="635" b="9525"/>
+            <wp:docPr id="2" name="Изображение 2" descr="Macintosh HD:Users:dmitrygavrilenko:MacProgramming:Udacity:nd209:Term2:RoboND-DeepRL-Project:docs-srcs:touch_gripper_0.8.png"/>
             <wp:cNvGraphicFramePr>
               <a:graphicFrameLocks xmlns:a="http://schemas.openxmlformats.org/drawingml/2006/main" noChangeAspect="1"/>
             </wp:cNvGraphicFramePr>
@@ -327,7 +336,7 @@
               <a:graphicData uri="http://schemas.openxmlformats.org/drawingml/2006/picture">
                 <pic:pic xmlns:pic="http://schemas.openxmlformats.org/drawingml/2006/picture">
                   <pic:nvPicPr>
-                    <pic:cNvPr id="0" name="Picture 2" descr="Macintosh HD:Users:dmitrygavrilenko:MacProgramming:Udacity:nd209:Term2:RoboND-DeepRL-Project:docs-srcs:touch_screenshot.png"/>
+                    <pic:cNvPr id="0" name="Picture 2" descr="Macintosh HD:Users:dmitrygavrilenko:MacProgramming:Udacity:nd209:Term2:RoboND-DeepRL-Project:docs-srcs:touch_gripper_0.8.png"/>
                     <pic:cNvPicPr>
                       <a:picLocks noChangeAspect="1" noChangeArrowheads="1"/>
                     </pic:cNvPicPr>
@@ -348,7 +357,7 @@
                   <pic:spPr bwMode="auto">
                     <a:xfrm>
                       <a:off x="0" y="0"/>
-                      <a:ext cx="5911716" cy="3411335"/>
+                      <a:ext cx="6858953" cy="4868233"/>
                     </a:xfrm>
                     <a:prstGeom prst="rect">
                       <a:avLst/>
@@ -365,65 +374,10 @@
         </w:drawing>
       </w:r>
     </w:p>
-    <w:p/>
-    <w:p/>
     <w:p>
       <w:pPr>
         <w:jc w:val="center"/>
       </w:pPr>
-      <w:r>
-        <w:rPr>
-          <w:noProof/>
-        </w:rPr>
-        <w:drawing>
-          <wp:inline distT="0" distB="0" distL="0" distR="0" wp14:anchorId="2D1A6EA3" wp14:editId="1CF8A326">
-            <wp:extent cx="5495118" cy="3581054"/>
-            <wp:effectExtent l="0" t="0" r="0" b="635"/>
-            <wp:docPr id="6" name="Изображение 6" descr="Macintosh HD:Users:dmitrygavrilenko:MacProgramming:Udacity:nd209:Term2:RoboND-DeepRL-Project:docs-srcs:touch_gripper_log.png"/>
-            <wp:cNvGraphicFramePr>
-              <a:graphicFrameLocks xmlns:a="http://schemas.openxmlformats.org/drawingml/2006/main" noChangeAspect="1"/>
-            </wp:cNvGraphicFramePr>
-            <a:graphic xmlns:a="http://schemas.openxmlformats.org/drawingml/2006/main">
-              <a:graphicData uri="http://schemas.openxmlformats.org/drawingml/2006/picture">
-                <pic:pic xmlns:pic="http://schemas.openxmlformats.org/drawingml/2006/picture">
-                  <pic:nvPicPr>
-                    <pic:cNvPr id="0" name="Picture 1" descr="Macintosh HD:Users:dmitrygavrilenko:MacProgramming:Udacity:nd209:Term2:RoboND-DeepRL-Project:docs-srcs:touch_gripper_log.png"/>
-                    <pic:cNvPicPr>
-                      <a:picLocks noChangeAspect="1" noChangeArrowheads="1"/>
-                    </pic:cNvPicPr>
-                  </pic:nvPicPr>
-                  <pic:blipFill>
-                    <a:blip r:embed="rId13">
-                      <a:extLst>
-                        <a:ext uri="{28A0092B-C50C-407E-A947-70E740481C1C}">
-                          <a14:useLocalDpi xmlns:a14="http://schemas.microsoft.com/office/drawing/2010/main" val="0"/>
-                        </a:ext>
-                      </a:extLst>
-                    </a:blip>
-                    <a:srcRect/>
-                    <a:stretch>
-                      <a:fillRect/>
-                    </a:stretch>
-                  </pic:blipFill>
-                  <pic:spPr bwMode="auto">
-                    <a:xfrm>
-                      <a:off x="0" y="0"/>
-                      <a:ext cx="5495118" cy="3581054"/>
-                    </a:xfrm>
-                    <a:prstGeom prst="rect">
-                      <a:avLst/>
-                    </a:prstGeom>
-                    <a:noFill/>
-                    <a:ln>
-                      <a:noFill/>
-                    </a:ln>
-                  </pic:spPr>
-                </pic:pic>
-              </a:graphicData>
-            </a:graphic>
-          </wp:inline>
-        </w:drawing>
-      </w:r>
     </w:p>
     <w:p/>
     <w:p>
@@ -3258,7 +3212,7 @@
 </file>
 
 <file path=customXml/itemProps1.xml><?xml version="1.0" encoding="utf-8"?>
-<ds:datastoreItem xmlns:ds="http://schemas.openxmlformats.org/officeDocument/2006/customXml" ds:itemID="{4B7DE987-83B7-924D-ABF7-62557A083166}">
+<ds:datastoreItem xmlns:ds="http://schemas.openxmlformats.org/officeDocument/2006/customXml" ds:itemID="{3030C47B-C02F-3846-95EB-0479FBE88C5E}">
   <ds:schemaRefs>
     <ds:schemaRef ds:uri="http://schemas.openxmlformats.org/officeDocument/2006/bibliography"/>
   </ds:schemaRefs>

</xml_diff>

<commit_message>
Describe achieved results and add more words about future enhancements
</commit_message>
<xml_diff>
--- a/docs-srcs/writeup.docx
+++ b/docs-srcs/writeup.docx
@@ -216,8 +216,6 @@
       <w:r>
         <w:t>Results</w:t>
       </w:r>
-      <w:bookmarkStart w:id="0" w:name="_GoBack"/>
-      <w:bookmarkEnd w:id="0"/>
     </w:p>
     <w:p/>
     <w:p>
@@ -233,14 +231,17 @@
     </w:p>
     <w:p/>
     <w:p>
+      <w:pPr>
+        <w:jc w:val="center"/>
+      </w:pPr>
       <w:r>
         <w:rPr>
           <w:noProof/>
         </w:rPr>
         <w:drawing>
-          <wp:inline distT="0" distB="0" distL="0" distR="0" wp14:anchorId="167D8F30" wp14:editId="6F852D08">
-            <wp:extent cx="6857827" cy="4867434"/>
-            <wp:effectExtent l="0" t="0" r="635" b="9525"/>
+          <wp:inline distT="0" distB="0" distL="0" distR="0" wp14:anchorId="167D8F30" wp14:editId="4FBE2649">
+            <wp:extent cx="4469585" cy="3172345"/>
+            <wp:effectExtent l="0" t="0" r="1270" b="3175"/>
             <wp:docPr id="1" name="Изображение 1" descr="Macintosh HD:Users:dmitrygavrilenko:MacProgramming:Udacity:nd209:Term2:RoboND-DeepRL-Project:docs-srcs:touch_0.9.png"/>
             <wp:cNvGraphicFramePr>
               <a:graphicFrameLocks xmlns:a="http://schemas.openxmlformats.org/drawingml/2006/main" noChangeAspect="1"/>
@@ -270,7 +271,7 @@
                   <pic:spPr bwMode="auto">
                     <a:xfrm>
                       <a:off x="0" y="0"/>
-                      <a:ext cx="6858889" cy="4868187"/>
+                      <a:ext cx="4473016" cy="3174780"/>
                     </a:xfrm>
                     <a:prstGeom prst="rect">
                       <a:avLst/>
@@ -312,22 +313,18 @@
       </w:r>
     </w:p>
     <w:p/>
-    <w:p/>
     <w:p>
       <w:pPr>
         <w:jc w:val="center"/>
       </w:pPr>
-    </w:p>
-    <w:p/>
-    <w:p>
       <w:r>
         <w:rPr>
           <w:noProof/>
         </w:rPr>
         <w:drawing>
-          <wp:inline distT="0" distB="0" distL="0" distR="0" wp14:anchorId="19AADDEA" wp14:editId="36E0068D">
-            <wp:extent cx="6857827" cy="4867434"/>
-            <wp:effectExtent l="0" t="0" r="635" b="9525"/>
+          <wp:inline distT="0" distB="0" distL="0" distR="0" wp14:anchorId="19AADDEA" wp14:editId="3D7C1C5D">
+            <wp:extent cx="4450600" cy="3158874"/>
+            <wp:effectExtent l="0" t="0" r="0" b="0"/>
             <wp:docPr id="2" name="Изображение 2" descr="Macintosh HD:Users:dmitrygavrilenko:MacProgramming:Udacity:nd209:Term2:RoboND-DeepRL-Project:docs-srcs:touch_gripper_0.8.png"/>
             <wp:cNvGraphicFramePr>
               <a:graphicFrameLocks xmlns:a="http://schemas.openxmlformats.org/drawingml/2006/main" noChangeAspect="1"/>
@@ -357,7 +354,7 @@
                   <pic:spPr bwMode="auto">
                     <a:xfrm>
                       <a:off x="0" y="0"/>
-                      <a:ext cx="6858953" cy="4868233"/>
+                      <a:ext cx="4454375" cy="3161554"/>
                     </a:xfrm>
                     <a:prstGeom prst="rect">
                       <a:avLst/>
@@ -379,7 +376,157 @@
         <w:jc w:val="center"/>
       </w:pPr>
     </w:p>
+    <w:p>
+      <w:r>
+        <w:t xml:space="preserve">The </w:t>
+      </w:r>
+      <w:r>
+        <w:t>behaviors of robots for both objectives are</w:t>
+      </w:r>
+      <w:r>
+        <w:t xml:space="preserve"> similar. It looks like if the training procedure </w:t>
+      </w:r>
+      <w:r>
+        <w:t>were</w:t>
+      </w:r>
+      <w:r>
+        <w:t xml:space="preserve"> </w:t>
+      </w:r>
+      <w:r>
+        <w:t>longer</w:t>
+      </w:r>
+      <w:r>
+        <w:t xml:space="preserve">, the robot </w:t>
+      </w:r>
+      <w:r>
+        <w:t>would be able to</w:t>
+      </w:r>
+      <w:r>
+        <w:t xml:space="preserve"> achieve over 90% of accuracy even in the gripper base case.</w:t>
+      </w:r>
+    </w:p>
+    <w:p>
+      <w:r>
+        <w:t>The results demonstrate fast convergence rate due to high LEARNING_RATE</w:t>
+      </w:r>
+      <w:r>
+        <w:t>, simple feed-forward neural network architecture, Markovian nature of the problem (the robot state can be fully described by the static image from the camera)</w:t>
+      </w:r>
+      <w:r>
+        <w:t xml:space="preserve">, </w:t>
+      </w:r>
+      <w:r>
+        <w:t xml:space="preserve">nearly </w:t>
+      </w:r>
+      <w:r>
+        <w:t>optimal values of hyper-paramet</w:t>
+      </w:r>
+      <w:r>
+        <w:t>ers and the intermediate distance change reward</w:t>
+      </w:r>
+      <w:r>
+        <w:t>.</w:t>
+      </w:r>
+    </w:p>
     <w:p/>
+    <w:p>
+      <w:r>
+        <w:t>The intermediate distance change reward seems to be t</w:t>
+      </w:r>
+      <w:r>
+        <w:t xml:space="preserve">he main contributing factor to the high robot accuracy </w:t>
+      </w:r>
+      <w:r>
+        <w:t>and fast convergence</w:t>
+      </w:r>
+      <w:r>
+        <w:t xml:space="preserve">. Without it, the robot would unlikely reach the goal and provide positive reward examples to </w:t>
+      </w:r>
+      <w:r>
+        <w:t>initialize</w:t>
+      </w:r>
+      <w:r>
+        <w:t xml:space="preserve"> the neural network.</w:t>
+      </w:r>
+    </w:p>
+    <w:p/>
+    <w:p>
+      <w:r>
+        <w:t xml:space="preserve">With this intermediate reward, the algorithm </w:t>
+      </w:r>
+      <w:r>
+        <w:t>reminds</w:t>
+      </w:r>
+      <w:r>
+        <w:t xml:space="preserve"> a classical inverse kinematics problem: if the robot gripper was always equipped with </w:t>
+      </w:r>
+      <w:r>
+        <w:t>some</w:t>
+      </w:r>
+      <w:r>
+        <w:t xml:space="preserve"> object proximity sensor, the camera input and the deep reinforcement learning approach would be redundant.</w:t>
+      </w:r>
+      <w:r>
+        <w:t xml:space="preserve"> It would be sufficient to minimize the distance to the goal with respect to the </w:t>
+      </w:r>
+      <w:r>
+        <w:t xml:space="preserve">robot </w:t>
+      </w:r>
+      <w:r>
+        <w:t>joint angl</w:t>
+      </w:r>
+      <w:r>
+        <w:t>es, lying in some valid safe sub-space of parameters.</w:t>
+      </w:r>
+    </w:p>
+    <w:p/>
+    <w:p>
+      <w:r>
+        <w:t xml:space="preserve">This </w:t>
+      </w:r>
+      <w:r>
+        <w:t>reveals</w:t>
+      </w:r>
+      <w:r>
+        <w:t xml:space="preserve"> the main shortcoming of the deep reinforcement learning approach</w:t>
+      </w:r>
+      <w:r>
+        <w:t>:</w:t>
+      </w:r>
+      <w:r>
+        <w:t xml:space="preserve"> </w:t>
+      </w:r>
+      <w:r>
+        <w:t>i</w:t>
+      </w:r>
+      <w:r>
+        <w:t xml:space="preserve">t can be </w:t>
+      </w:r>
+      <w:r>
+        <w:t xml:space="preserve">robustly </w:t>
+      </w:r>
+      <w:r>
+        <w:t xml:space="preserve">applied </w:t>
+      </w:r>
+      <w:r>
+        <w:t xml:space="preserve">only </w:t>
+      </w:r>
+      <w:r>
+        <w:t>to relatively short-term planning tasks, in which the reward funct</w:t>
+      </w:r>
+      <w:r>
+        <w:t xml:space="preserve">ion can be guided by smooth intermediate </w:t>
+      </w:r>
+      <w:r>
+        <w:t>heuristics.</w:t>
+      </w:r>
+    </w:p>
+    <w:p/>
+    <w:p>
+      <w:r>
+        <w:t>In the challenge scenario, in which the robot has 3 degrees of freedom and the position of the target object is random, the robot is able to achieve 37% of accuracy after 500 iterations. To achieve high accuracy in this scenario, more training time is needed with some ideas from the next section.</w:t>
+      </w:r>
+    </w:p>
     <w:p>
       <w:pPr>
         <w:pStyle w:val="1"/>
@@ -442,6 +589,87 @@
       </w:pPr>
       <w:r>
         <w:t>Parallelize the training task against multiple simulated or real robots, working in parallel on different computers, and filling in replay memory buffer</w:t>
+      </w:r>
+    </w:p>
+    <w:p>
+      <w:bookmarkStart w:id="0" w:name="_GoBack"/>
+      <w:bookmarkEnd w:id="0"/>
+    </w:p>
+    <w:p>
+      <w:pPr>
+        <w:pStyle w:val="a8"/>
+        <w:numPr>
+          <w:ilvl w:val="0"/>
+          <w:numId w:val="15"/>
+        </w:numPr>
+      </w:pPr>
+      <w:r>
+        <w:t>Force the robot joints to operate in some safe space of possible values to exclude unsafe collisions with the ground and other robot parts.</w:t>
+      </w:r>
+    </w:p>
+    <w:p/>
+    <w:p>
+      <w:pPr>
+        <w:pStyle w:val="a8"/>
+        <w:numPr>
+          <w:ilvl w:val="0"/>
+          <w:numId w:val="15"/>
+        </w:numPr>
+      </w:pPr>
+      <w:r>
+        <w:t>Penalize for high velocity of the gripper near the target object, and for non smooth behavior</w:t>
+      </w:r>
+    </w:p>
+    <w:p/>
+    <w:p>
+      <w:pPr>
+        <w:pStyle w:val="a8"/>
+        <w:numPr>
+          <w:ilvl w:val="0"/>
+          <w:numId w:val="15"/>
+        </w:numPr>
+      </w:pPr>
+      <w:r>
+        <w:t>In case of non-constant latency presence between the camera image input and joint commands, consider training recurrent network with long-short-term memory in an attempt to predict dynamics of the joints.</w:t>
+      </w:r>
+    </w:p>
+    <w:p/>
+    <w:p>
+      <w:pPr>
+        <w:pStyle w:val="a8"/>
+        <w:numPr>
+          <w:ilvl w:val="0"/>
+          <w:numId w:val="15"/>
+        </w:numPr>
+      </w:pPr>
+      <w:r>
+        <w:t>Stop training at some point in order to prevent over-fitting</w:t>
+      </w:r>
+    </w:p>
+    <w:p/>
+    <w:p>
+      <w:pPr>
+        <w:pStyle w:val="a8"/>
+        <w:numPr>
+          <w:ilvl w:val="0"/>
+          <w:numId w:val="15"/>
+        </w:numPr>
+      </w:pPr>
+      <w:r>
+        <w:t>Evaluate accuracy in a slightly different context (using an approach, similar to cross-validation)</w:t>
+      </w:r>
+    </w:p>
+    <w:p/>
+    <w:p>
+      <w:pPr>
+        <w:pStyle w:val="a8"/>
+        <w:numPr>
+          <w:ilvl w:val="0"/>
+          <w:numId w:val="15"/>
+        </w:numPr>
+      </w:pPr>
+      <w:r>
+        <w:t>Use skopt library to automatically search for optical hyper-parameter values</w:t>
       </w:r>
     </w:p>
     <w:sectPr>
@@ -3212,7 +3440,7 @@
 </file>
 
 <file path=customXml/itemProps1.xml><?xml version="1.0" encoding="utf-8"?>
-<ds:datastoreItem xmlns:ds="http://schemas.openxmlformats.org/officeDocument/2006/customXml" ds:itemID="{3030C47B-C02F-3846-95EB-0479FBE88C5E}">
+<ds:datastoreItem xmlns:ds="http://schemas.openxmlformats.org/officeDocument/2006/customXml" ds:itemID="{3016903D-F0F2-7A43-88FD-C0BF5D4993D9}">
   <ds:schemaRefs>
     <ds:schemaRef ds:uri="http://schemas.openxmlformats.org/officeDocument/2006/bibliography"/>
   </ds:schemaRefs>

</xml_diff>